<commit_message>
Converting Word documents to MarkDown: "Conditional Execution": Manually checking differences between rendered MarkDown and Word. Last checks if markup looks ok.
</commit_message>
<xml_diff>
--- a/1. Spec/10. Execution Flow/2. Conditional Execution.docx
+++ b/1. Spec/10. Execution Flow/2. Conditional Execution.docx
@@ -1,6 +1,6 @@
 
 <file path=word/document.xml><?xml version="1.0" encoding="utf-8"?>
-<w:document xmlns:wpc="http://schemas.microsoft.com/office/word/2010/wordprocessingCanvas" xmlns:cx="http://schemas.microsoft.com/office/drawing/2014/chartex" xmlns:cx1="http://schemas.microsoft.com/office/drawing/2015/9/8/chartex" xmlns:cx2="http://schemas.microsoft.com/office/drawing/2015/10/21/chartex" xmlns:cx3="http://schemas.microsoft.com/office/drawing/2016/5/9/chartex" xmlns:cx4="http://schemas.microsoft.com/office/drawing/2016/5/10/chartex" xmlns:cx5="http://schemas.microsoft.com/office/drawing/2016/5/11/chartex" xmlns:cx6="http://schemas.microsoft.com/office/drawing/2016/5/12/chartex" xmlns:cx7="http://schemas.microsoft.com/office/drawing/2016/5/13/chartex" xmlns:cx8="http://schemas.microsoft.com/office/drawing/2016/5/14/chartex" xmlns:mc="http://schemas.openxmlformats.org/markup-compatibility/2006" xmlns:aink="http://schemas.microsoft.com/office/drawing/2016/ink" xmlns:am3d="http://schemas.microsoft.com/office/drawing/2017/model3d" xmlns:o="urn:schemas-microsoft-com:office:office" xmlns:r="http://schemas.openxmlformats.org/officeDocument/2006/relationships" xmlns:m="http://schemas.openxmlformats.org/officeDocument/2006/math" xmlns:v="urn:schemas-microsoft-com:vml" xmlns:wp14="http://schemas.microsoft.com/office/word/2010/wordprocessingDrawing" xmlns:wp="http://schemas.openxmlformats.org/drawingml/2006/wordprocessingDrawing" xmlns:w10="urn:schemas-microsoft-com:office:word" xmlns:w="http://schemas.openxmlformats.org/wordprocessingml/2006/main" xmlns:w14="http://schemas.microsoft.com/office/word/2010/wordml" xmlns:w15="http://schemas.microsoft.com/office/word/2012/wordml" xmlns:w16cid="http://schemas.microsoft.com/office/word/2016/wordml/cid" xmlns:w16se="http://schemas.microsoft.com/office/word/2015/wordml/symex" xmlns:wpg="http://schemas.microsoft.com/office/word/2010/wordprocessingGroup" xmlns:wpi="http://schemas.microsoft.com/office/word/2010/wordprocessingInk" xmlns:wne="http://schemas.microsoft.com/office/word/2006/wordml" xmlns:wps="http://schemas.microsoft.com/office/word/2010/wordprocessingShape" mc:Ignorable="w14 w15 w16se w16cid wp14">
+<w:document xmlns:wpc="http://schemas.microsoft.com/office/word/2010/wordprocessingCanvas" xmlns:cx="http://schemas.microsoft.com/office/drawing/2014/chartex" xmlns:cx1="http://schemas.microsoft.com/office/drawing/2015/9/8/chartex" xmlns:cx2="http://schemas.microsoft.com/office/drawing/2015/10/21/chartex" xmlns:cx3="http://schemas.microsoft.com/office/drawing/2016/5/9/chartex" xmlns:cx4="http://schemas.microsoft.com/office/drawing/2016/5/10/chartex" xmlns:cx5="http://schemas.microsoft.com/office/drawing/2016/5/11/chartex" xmlns:cx6="http://schemas.microsoft.com/office/drawing/2016/5/12/chartex" xmlns:cx7="http://schemas.microsoft.com/office/drawing/2016/5/13/chartex" xmlns:cx8="http://schemas.microsoft.com/office/drawing/2016/5/14/chartex" xmlns:mc="http://schemas.openxmlformats.org/markup-compatibility/2006" xmlns:aink="http://schemas.microsoft.com/office/drawing/2016/ink" xmlns:am3d="http://schemas.microsoft.com/office/drawing/2017/model3d" xmlns:o="urn:schemas-microsoft-com:office:office" xmlns:r="http://schemas.openxmlformats.org/officeDocument/2006/relationships" xmlns:m="http://schemas.openxmlformats.org/officeDocument/2006/math" xmlns:v="urn:schemas-microsoft-com:vml" xmlns:wp14="http://schemas.microsoft.com/office/word/2010/wordprocessingDrawing" xmlns:wp="http://schemas.openxmlformats.org/drawingml/2006/wordprocessingDrawing" xmlns:w10="urn:schemas-microsoft-com:office:word" xmlns:w="http://schemas.openxmlformats.org/wordprocessingml/2006/main" xmlns:w14="http://schemas.microsoft.com/office/word/2010/wordml" xmlns:w15="http://schemas.microsoft.com/office/word/2012/wordml" xmlns:w16cex="http://schemas.microsoft.com/office/word/2018/wordml/cex" xmlns:w16cid="http://schemas.microsoft.com/office/word/2016/wordml/cid" xmlns:w16="http://schemas.microsoft.com/office/word/2018/wordml" xmlns:w16se="http://schemas.microsoft.com/office/word/2015/wordml/symex" xmlns:wpg="http://schemas.microsoft.com/office/word/2010/wordprocessingGroup" xmlns:wpi="http://schemas.microsoft.com/office/word/2010/wordprocessingInk" xmlns:wne="http://schemas.microsoft.com/office/word/2006/wordml" xmlns:wps="http://schemas.microsoft.com/office/word/2010/wordprocessingShape" mc:Ignorable="w14 w15 w16se w16cid w16 w16cex wp14">
   <w:background w:color="000000"/>
   <w:body>
     <w:tbl>
@@ -34,7 +34,7 @@
           </w:tcPr>
           <w:p>
             <w:pPr>
-              <w:pStyle w:val="Heading1"/>
+              <w:pStyle w:val="Kop1"/>
             </w:pPr>
             <w:r>
               <w:t xml:space="preserve">Circle Language Spec: Execution </w:t>
@@ -48,7 +48,7 @@
     </w:tbl>
     <w:p>
       <w:pPr>
-        <w:pStyle w:val="Heading2"/>
+        <w:pStyle w:val="Kop2"/>
       </w:pPr>
       <w:r>
         <w:t xml:space="preserve">Conditional </w:t>
@@ -59,7 +59,7 @@
     </w:p>
     <w:p>
       <w:pPr>
-        <w:pStyle w:val="Heading3"/>
+        <w:pStyle w:val="Kop3"/>
       </w:pPr>
       <w:r>
         <w:t>Concept</w:t>
@@ -114,8 +114,6 @@
         </w:rPr>
         <w:t>Flow</w:t>
       </w:r>
-      <w:bookmarkStart w:id="0" w:name="_GoBack"/>
-      <w:bookmarkEnd w:id="0"/>
       <w:r>
         <w:t>.</w:t>
       </w:r>
@@ -276,7 +274,7 @@
     </w:p>
     <w:p>
       <w:pPr>
-        <w:pStyle w:val="Heading3"/>
+        <w:pStyle w:val="Kop3"/>
       </w:pPr>
       <w:r>
         <w:t>Diagram</w:t>
@@ -427,7 +425,7 @@
     </w:p>
     <w:p>
       <w:pPr>
-        <w:pStyle w:val="Heading3"/>
+        <w:pStyle w:val="Kop3"/>
       </w:pPr>
       <w:r>
         <w:t>If</w:t>
@@ -435,7 +433,7 @@
     </w:p>
     <w:p>
       <w:pPr>
-        <w:pStyle w:val="Heading4"/>
+        <w:pStyle w:val="Kop4"/>
       </w:pPr>
       <w:r>
         <w:t>Concept</w:t>
@@ -714,7 +712,7 @@
     </w:p>
     <w:p>
       <w:pPr>
-        <w:pStyle w:val="Heading4"/>
+        <w:pStyle w:val="Kop4"/>
       </w:pPr>
       <w:r>
         <w:t>Diagram</w:t>
@@ -785,7 +783,7 @@
           <w:noProof/>
         </w:rPr>
         <w:drawing>
-          <wp:inline distT="0" distB="0" distL="0" distR="0" wp14:anchorId="47CC93E3" wp14:editId="0E5258F0">
+          <wp:inline distT="0" distB="0" distL="0" distR="0" wp14:anchorId="196B765C" wp14:editId="4AA86E27">
             <wp:extent cx="1504950" cy="1035685"/>
             <wp:effectExtent l="0" t="0" r="0" b="0"/>
             <wp:docPr id="1" name="Picture 1"/>
@@ -921,7 +919,13 @@
         <w:t>If</w:t>
       </w:r>
       <w:r>
-        <w:t xml:space="preserve"> with the aid of an esteatic reference:</w:t>
+        <w:t xml:space="preserve"> with the aid of an est</w:t>
+      </w:r>
+      <w:r>
+        <w:t>h</w:t>
+      </w:r>
+      <w:r>
+        <w:t>etic reference:</w:t>
       </w:r>
     </w:p>
     <w:p>
@@ -938,7 +942,7 @@
           <w:noProof/>
         </w:rPr>
         <w:drawing>
-          <wp:inline distT="0" distB="0" distL="0" distR="0" wp14:anchorId="082AB121" wp14:editId="68D9EC78">
+          <wp:inline distT="0" distB="0" distL="0" distR="0" wp14:anchorId="3A96B9FE" wp14:editId="436A075C">
             <wp:extent cx="1470025" cy="1649095"/>
             <wp:effectExtent l="0" t="0" r="0" b="0"/>
             <wp:docPr id="2" name="Picture 2"/>
@@ -1021,7 +1025,7 @@
           <w:noProof/>
         </w:rPr>
         <w:drawing>
-          <wp:inline distT="0" distB="0" distL="0" distR="0" wp14:anchorId="0B519B40" wp14:editId="54BDB00E">
+          <wp:inline distT="0" distB="0" distL="0" distR="0" wp14:anchorId="55A93634" wp14:editId="5791444D">
             <wp:extent cx="1544955" cy="1718945"/>
             <wp:effectExtent l="0" t="0" r="0" b="0"/>
             <wp:docPr id="3" name="Picture 3"/>
@@ -1148,7 +1152,7 @@
           <w:noProof/>
         </w:rPr>
         <w:drawing>
-          <wp:inline distT="0" distB="0" distL="0" distR="0" wp14:anchorId="0C17DFB5" wp14:editId="0AEDD556">
+          <wp:inline distT="0" distB="0" distL="0" distR="0" wp14:anchorId="7AF62EE3" wp14:editId="5171B067">
             <wp:extent cx="1470025" cy="960755"/>
             <wp:effectExtent l="0" t="0" r="0" b="0"/>
             <wp:docPr id="4" name="Picture 4"/>
@@ -1313,7 +1317,13 @@
         <w:t xml:space="preserve">If </w:t>
       </w:r>
       <w:r>
-        <w:t>with the aid of an esteatic reference:</w:t>
+        <w:t>with the aid of an est</w:t>
+      </w:r>
+      <w:r>
+        <w:t>h</w:t>
+      </w:r>
+      <w:r>
+        <w:t>etic reference:</w:t>
       </w:r>
     </w:p>
     <w:p>
@@ -1330,7 +1340,7 @@
           <w:noProof/>
         </w:rPr>
         <w:drawing>
-          <wp:inline distT="0" distB="0" distL="0" distR="0" wp14:anchorId="611DE8A8" wp14:editId="53735982">
+          <wp:inline distT="0" distB="0" distL="0" distR="0" wp14:anchorId="118935AA" wp14:editId="57DC70DB">
             <wp:extent cx="1574165" cy="1689735"/>
             <wp:effectExtent l="0" t="0" r="0" b="0"/>
             <wp:docPr id="5" name="Picture 5"/>
@@ -1387,7 +1397,13 @@
     </w:p>
     <w:p>
       <w:r>
-        <w:t>And the condition is usally defined elsewhere as well:</w:t>
+        <w:t>And the condition is us</w:t>
+      </w:r>
+      <w:r>
+        <w:t>u</w:t>
+      </w:r>
+      <w:r>
+        <w:t>ally defined elsewhere as well:</w:t>
       </w:r>
     </w:p>
     <w:p>
@@ -1404,7 +1420,7 @@
           <w:noProof/>
         </w:rPr>
         <w:drawing>
-          <wp:inline distT="0" distB="0" distL="0" distR="0" wp14:anchorId="0B3DC053" wp14:editId="5B07D970">
+          <wp:inline distT="0" distB="0" distL="0" distR="0" wp14:anchorId="3EE260F1" wp14:editId="0DADE029">
             <wp:extent cx="1557020" cy="1666875"/>
             <wp:effectExtent l="0" t="0" r="0" b="0"/>
             <wp:docPr id="6" name="Picture 6"/>
@@ -1498,7 +1514,7 @@
           <w:noProof/>
         </w:rPr>
         <w:drawing>
-          <wp:inline distT="0" distB="0" distL="0" distR="0" wp14:anchorId="572D7ABF" wp14:editId="06CAE228">
+          <wp:inline distT="0" distB="0" distL="0" distR="0" wp14:anchorId="627D39DE" wp14:editId="7921E398">
             <wp:extent cx="977900" cy="1290320"/>
             <wp:effectExtent l="0" t="0" r="0" b="0"/>
             <wp:docPr id="7" name="Picture 7"/>
@@ -1560,7 +1576,7 @@
     </w:p>
     <w:p>
       <w:pPr>
-        <w:pStyle w:val="Heading3"/>
+        <w:pStyle w:val="Kop3"/>
       </w:pPr>
       <w:r>
         <w:t>Else If</w:t>
@@ -1568,7 +1584,7 @@
     </w:p>
     <w:p>
       <w:pPr>
-        <w:pStyle w:val="Heading4"/>
+        <w:pStyle w:val="Kop4"/>
       </w:pPr>
       <w:r>
         <w:t>Concept</w:t>
@@ -1943,7 +1959,7 @@
     </w:p>
     <w:p>
       <w:pPr>
-        <w:pStyle w:val="Heading4"/>
+        <w:pStyle w:val="Kop4"/>
       </w:pPr>
       <w:r>
         <w:t>Diagram</w:t>
@@ -1978,7 +1994,7 @@
           <w:noProof/>
         </w:rPr>
         <w:drawing>
-          <wp:inline distT="0" distB="0" distL="0" distR="0" wp14:anchorId="18453417" wp14:editId="31EC18E5">
+          <wp:inline distT="0" distB="0" distL="0" distR="0" wp14:anchorId="24253847" wp14:editId="42ECD196">
             <wp:extent cx="2268855" cy="3611245"/>
             <wp:effectExtent l="0" t="0" r="0" b="0"/>
             <wp:docPr id="8" name="Picture 8"/>
@@ -2243,7 +2259,7 @@
           <w:noProof/>
         </w:rPr>
         <w:drawing>
-          <wp:inline distT="0" distB="0" distL="0" distR="0" wp14:anchorId="4983C80E" wp14:editId="5F9EAA22">
+          <wp:inline distT="0" distB="0" distL="0" distR="0" wp14:anchorId="12314083" wp14:editId="06848CFA">
             <wp:extent cx="2992120" cy="2233930"/>
             <wp:effectExtent l="0" t="0" r="0" b="0"/>
             <wp:docPr id="9" name="Picture 9"/>
@@ -2426,7 +2442,7 @@
     </w:p>
     <w:p>
       <w:pPr>
-        <w:pStyle w:val="Heading3"/>
+        <w:pStyle w:val="Kop3"/>
       </w:pPr>
       <w:r>
         <w:t>Select Case</w:t>
@@ -2434,7 +2450,7 @@
     </w:p>
     <w:p>
       <w:pPr>
-        <w:pStyle w:val="Heading4"/>
+        <w:pStyle w:val="Kop4"/>
       </w:pPr>
       <w:r>
         <w:t>Concept</w:t>
@@ -2659,7 +2675,7 @@
     </w:p>
     <w:p>
       <w:pPr>
-        <w:pStyle w:val="Heading4"/>
+        <w:pStyle w:val="Kop4"/>
       </w:pPr>
       <w:r>
         <w:t>Diagram</w:t>
@@ -2720,8 +2736,8 @@
       <w:r>
         <w:t xml:space="preserve"> (</w:t>
       </w:r>
-      <w:smartTag w:uri="urn:schemas-microsoft-com:office:smarttags" w:element="City">
-        <w:smartTag w:uri="urn:schemas-microsoft-com:office:smarttags" w:element="place">
+      <w:smartTag w:uri="urn:schemas-microsoft-com:office:smarttags" w:element="place">
+        <w:smartTag w:uri="urn:schemas-microsoft-com:office:smarttags" w:element="City">
           <w:r>
             <w:rPr>
               <w:i/>
@@ -2746,12 +2762,22 @@
         <w:t xml:space="preserve">two </w:t>
       </w:r>
       <w:r>
-        <w:t>variations. Hence the three definitions of Select Case.)</w:t>
-      </w:r>
-    </w:p>
-    <w:p>
-      <w:pPr>
-        <w:pStyle w:val="Heading3"/>
+        <w:t xml:space="preserve">variations. Hence the three definitions of </w:t>
+      </w:r>
+      <w:r>
+        <w:rPr>
+          <w:b/>
+          <w:bCs/>
+        </w:rPr>
+        <w:t>Select Case</w:t>
+      </w:r>
+      <w:r>
+        <w:t>.)</w:t>
+      </w:r>
+    </w:p>
+    <w:p>
+      <w:pPr>
+        <w:pStyle w:val="Kop3"/>
       </w:pPr>
       <w:r>
         <w:t>Select Case (exact value)</w:t>
@@ -2759,7 +2785,7 @@
     </w:p>
     <w:p>
       <w:pPr>
-        <w:pStyle w:val="Heading4"/>
+        <w:pStyle w:val="Kop4"/>
       </w:pPr>
       <w:r>
         <w:t>Concept</w:t>
@@ -2965,7 +2991,7 @@
     </w:p>
     <w:p>
       <w:pPr>
-        <w:pStyle w:val="Heading4"/>
+        <w:pStyle w:val="Kop4"/>
       </w:pPr>
       <w:r>
         <w:t>Diagram</w:t>
@@ -2999,7 +3025,7 @@
           <w:noProof/>
         </w:rPr>
         <w:drawing>
-          <wp:inline distT="0" distB="0" distL="0" distR="0" wp14:anchorId="543FB3F5" wp14:editId="2AE79526">
+          <wp:inline distT="0" distB="0" distL="0" distR="0" wp14:anchorId="26210CD1" wp14:editId="5CF57807">
             <wp:extent cx="2303145" cy="4004945"/>
             <wp:effectExtent l="0" t="0" r="0" b="0"/>
             <wp:docPr id="10" name="Picture 10"/>
@@ -3177,7 +3203,16 @@
     </w:p>
     <w:p>
       <w:r>
-        <w:t>The values for the cases were entered litterly into the case. A value for a case can also be defined as a pointer to an object that holds the value. The same way, the variable could also have gotten an exact value, and not be a pointer to an object outside the diamond. The command references did not have to point to something defined outside of the diamond either. The commands could have been defined right inside the diamond, but it often looks more intuitive to define clauses outside the diamond.</w:t>
+        <w:t>The values for the cases were entered liter</w:t>
+      </w:r>
+      <w:r>
+        <w:t>a</w:t>
+      </w:r>
+      <w:r>
+        <w:t>l</w:t>
+      </w:r>
+      <w:r>
+        <w:t>ly into the case. A value for a case can also be defined as a pointer to an object that holds the value. The same way, the variable could also have gotten an exact value, and not be a pointer to an object outside the diamond. The command references did not have to point to something defined outside of the diamond either. The commands could have been defined right inside the diamond, but it often looks more intuitive to define clauses outside the diamond.</w:t>
       </w:r>
     </w:p>
     <w:p>
@@ -3234,7 +3269,7 @@
           <w:noProof/>
         </w:rPr>
         <w:drawing>
-          <wp:inline distT="0" distB="0" distL="0" distR="0" wp14:anchorId="11518FCD" wp14:editId="01065968">
+          <wp:inline distT="0" distB="0" distL="0" distR="0" wp14:anchorId="500A9708" wp14:editId="4150FCBA">
             <wp:extent cx="2713990" cy="1915795"/>
             <wp:effectExtent l="0" t="0" r="0" b="0"/>
             <wp:docPr id="11" name="Picture 11"/>
@@ -3384,7 +3419,7 @@
     </w:p>
     <w:p>
       <w:pPr>
-        <w:pStyle w:val="Heading3"/>
+        <w:pStyle w:val="Kop3"/>
       </w:pPr>
       <w:r>
         <w:t>Select Case (split formula)</w:t>
@@ -3392,7 +3427,7 @@
     </w:p>
     <w:p>
       <w:pPr>
-        <w:pStyle w:val="Heading4"/>
+        <w:pStyle w:val="Kop4"/>
       </w:pPr>
       <w:r>
         <w:t>Concept</w:t>
@@ -3606,7 +3641,7 @@
         <w:t>True</w:t>
       </w:r>
       <w:r>
-        <w:t xml:space="preserve">, then all the associated commands are executed. If all resulatant formulas were processed and none of the formulas returned </w:t>
+        <w:t xml:space="preserve">, then all the associated commands are executed. If all resultant formulas were processed and none of the formulas returned </w:t>
       </w:r>
       <w:r>
         <w:rPr>
@@ -3620,7 +3655,7 @@
     </w:p>
     <w:p>
       <w:pPr>
-        <w:pStyle w:val="Heading4"/>
+        <w:pStyle w:val="Kop4"/>
       </w:pPr>
       <w:r>
         <w:t>Diagram</w:t>
@@ -3664,7 +3699,7 @@
           <w:noProof/>
         </w:rPr>
         <w:drawing>
-          <wp:inline distT="0" distB="0" distL="0" distR="0" wp14:anchorId="75B3D72A" wp14:editId="0F5269E9">
+          <wp:inline distT="0" distB="0" distL="0" distR="0" wp14:anchorId="5AFC37D9" wp14:editId="18F7563A">
             <wp:extent cx="2835910" cy="4462145"/>
             <wp:effectExtent l="0" t="0" r="0" b="0"/>
             <wp:docPr id="12" name="Picture 12"/>
@@ -3768,7 +3803,13 @@
         <w:t>Cases</w:t>
       </w:r>
       <w:r>
-        <w:t>. The other halves of the formula are not drawn out in full detail. That would obscure the picture in this demostration. The literals of the half formulas are shown. The command definitions of the half formulas are not pointed out, and the build-up of the formula’s is not fully graphically drawn out with objects connected with operations, because that would obscure the picture of this demonstration, but they do belong in the diagram, though.</w:t>
+        <w:t>. The other halves of the formula are not drawn out in full detail. That would obscure the picture in this demo</w:t>
+      </w:r>
+      <w:r>
+        <w:t>n</w:t>
+      </w:r>
+      <w:r>
+        <w:t>stration. The literals of the half formulas are shown. The command definitions of the half formulas are not pointed out, and the build-up of the formula’s is not fully graphically drawn out with objects connected with operations, because that would obscure the picture of this demonstration, but they do belong in the diagram, though.</w:t>
       </w:r>
     </w:p>
     <w:p>
@@ -4006,7 +4047,7 @@
           <w:noProof/>
         </w:rPr>
         <w:drawing>
-          <wp:inline distT="0" distB="0" distL="0" distR="0" wp14:anchorId="67B5C8AA" wp14:editId="43E0045D">
+          <wp:inline distT="0" distB="0" distL="0" distR="0" wp14:anchorId="63B3B31A" wp14:editId="7FEAE9F2">
             <wp:extent cx="2841625" cy="4224655"/>
             <wp:effectExtent l="0" t="0" r="0" b="0"/>
             <wp:docPr id="13" name="Picture 13"/>
@@ -4279,7 +4320,13 @@
     </w:p>
     <w:p>
       <w:r>
-        <w:t>In the examples above, each value, that was litterly filled in, could also have been a pointer to something remote. Conversely, everything that was a pointer to something outside the diamond, could also have been defined directly inside the diamond.</w:t>
+        <w:t>In the examples above, each value, that was liter</w:t>
+      </w:r>
+      <w:r>
+        <w:t>al</w:t>
+      </w:r>
+      <w:r>
+        <w:t>ly filled in, could also have been a pointer to something remote. Conversely, everything that was a pointer to something outside the diamond, could also have been defined directly inside the diamond.</w:t>
       </w:r>
     </w:p>
     <w:p>
@@ -4327,7 +4374,7 @@
           <w:noProof/>
         </w:rPr>
         <w:drawing>
-          <wp:inline distT="0" distB="0" distL="0" distR="0" wp14:anchorId="04143F20" wp14:editId="17C67237">
+          <wp:inline distT="0" distB="0" distL="0" distR="0" wp14:anchorId="721DF2A1" wp14:editId="01F2054D">
             <wp:extent cx="2679700" cy="2031365"/>
             <wp:effectExtent l="0" t="0" r="0" b="0"/>
             <wp:docPr id="14" name="Picture 14"/>
@@ -4471,7 +4518,7 @@
           <w:noProof/>
         </w:rPr>
         <w:drawing>
-          <wp:inline distT="0" distB="0" distL="0" distR="0" wp14:anchorId="33185550" wp14:editId="478DB3C8">
+          <wp:inline distT="0" distB="0" distL="0" distR="0" wp14:anchorId="3CC2035C" wp14:editId="7A07B697">
             <wp:extent cx="2691130" cy="1828800"/>
             <wp:effectExtent l="0" t="0" r="0" b="0"/>
             <wp:docPr id="15" name="Picture 15"/>
@@ -4642,7 +4689,7 @@
 </file>
 
 <file path=word/numbering.xml><?xml version="1.0" encoding="utf-8"?>
-<w:numbering xmlns:wpc="http://schemas.microsoft.com/office/word/2010/wordprocessingCanvas" xmlns:cx="http://schemas.microsoft.com/office/drawing/2014/chartex" xmlns:cx1="http://schemas.microsoft.com/office/drawing/2015/9/8/chartex" xmlns:cx2="http://schemas.microsoft.com/office/drawing/2015/10/21/chartex" xmlns:cx3="http://schemas.microsoft.com/office/drawing/2016/5/9/chartex" xmlns:cx4="http://schemas.microsoft.com/office/drawing/2016/5/10/chartex" xmlns:cx5="http://schemas.microsoft.com/office/drawing/2016/5/11/chartex" xmlns:cx6="http://schemas.microsoft.com/office/drawing/2016/5/12/chartex" xmlns:cx7="http://schemas.microsoft.com/office/drawing/2016/5/13/chartex" xmlns:cx8="http://schemas.microsoft.com/office/drawing/2016/5/14/chartex" xmlns:mc="http://schemas.openxmlformats.org/markup-compatibility/2006" xmlns:aink="http://schemas.microsoft.com/office/drawing/2016/ink" xmlns:am3d="http://schemas.microsoft.com/office/drawing/2017/model3d" xmlns:o="urn:schemas-microsoft-com:office:office" xmlns:r="http://schemas.openxmlformats.org/officeDocument/2006/relationships" xmlns:m="http://schemas.openxmlformats.org/officeDocument/2006/math" xmlns:v="urn:schemas-microsoft-com:vml" xmlns:wp14="http://schemas.microsoft.com/office/word/2010/wordprocessingDrawing" xmlns:wp="http://schemas.openxmlformats.org/drawingml/2006/wordprocessingDrawing" xmlns:w10="urn:schemas-microsoft-com:office:word" xmlns:w="http://schemas.openxmlformats.org/wordprocessingml/2006/main" xmlns:w14="http://schemas.microsoft.com/office/word/2010/wordml" xmlns:w15="http://schemas.microsoft.com/office/word/2012/wordml" xmlns:w16cid="http://schemas.microsoft.com/office/word/2016/wordml/cid" xmlns:w16se="http://schemas.microsoft.com/office/word/2015/wordml/symex" xmlns:wpg="http://schemas.microsoft.com/office/word/2010/wordprocessingGroup" xmlns:wpi="http://schemas.microsoft.com/office/word/2010/wordprocessingInk" xmlns:wne="http://schemas.microsoft.com/office/word/2006/wordml" xmlns:wps="http://schemas.microsoft.com/office/word/2010/wordprocessingShape" mc:Ignorable="w14 w15 w16se w16cid wp14">
+<w:numbering xmlns:wpc="http://schemas.microsoft.com/office/word/2010/wordprocessingCanvas" xmlns:cx="http://schemas.microsoft.com/office/drawing/2014/chartex" xmlns:cx1="http://schemas.microsoft.com/office/drawing/2015/9/8/chartex" xmlns:cx2="http://schemas.microsoft.com/office/drawing/2015/10/21/chartex" xmlns:cx3="http://schemas.microsoft.com/office/drawing/2016/5/9/chartex" xmlns:cx4="http://schemas.microsoft.com/office/drawing/2016/5/10/chartex" xmlns:cx5="http://schemas.microsoft.com/office/drawing/2016/5/11/chartex" xmlns:cx6="http://schemas.microsoft.com/office/drawing/2016/5/12/chartex" xmlns:cx7="http://schemas.microsoft.com/office/drawing/2016/5/13/chartex" xmlns:cx8="http://schemas.microsoft.com/office/drawing/2016/5/14/chartex" xmlns:mc="http://schemas.openxmlformats.org/markup-compatibility/2006" xmlns:aink="http://schemas.microsoft.com/office/drawing/2016/ink" xmlns:am3d="http://schemas.microsoft.com/office/drawing/2017/model3d" xmlns:o="urn:schemas-microsoft-com:office:office" xmlns:r="http://schemas.openxmlformats.org/officeDocument/2006/relationships" xmlns:m="http://schemas.openxmlformats.org/officeDocument/2006/math" xmlns:v="urn:schemas-microsoft-com:vml" xmlns:wp14="http://schemas.microsoft.com/office/word/2010/wordprocessingDrawing" xmlns:wp="http://schemas.openxmlformats.org/drawingml/2006/wordprocessingDrawing" xmlns:w10="urn:schemas-microsoft-com:office:word" xmlns:w="http://schemas.openxmlformats.org/wordprocessingml/2006/main" xmlns:w14="http://schemas.microsoft.com/office/word/2010/wordml" xmlns:w15="http://schemas.microsoft.com/office/word/2012/wordml" xmlns:w16cex="http://schemas.microsoft.com/office/word/2018/wordml/cex" xmlns:w16cid="http://schemas.microsoft.com/office/word/2016/wordml/cid" xmlns:w16="http://schemas.microsoft.com/office/word/2018/wordml" xmlns:w16se="http://schemas.microsoft.com/office/word/2015/wordml/symex" xmlns:wpg="http://schemas.microsoft.com/office/word/2010/wordprocessingGroup" xmlns:wpi="http://schemas.microsoft.com/office/word/2010/wordprocessingInk" xmlns:wne="http://schemas.microsoft.com/office/word/2006/wordml" xmlns:wps="http://schemas.microsoft.com/office/word/2010/wordprocessingShape" mc:Ignorable="w14 w15 w16se w16cid w16 w16cex wp14">
   <w:abstractNum w:abstractNumId="0" w15:restartNumberingAfterBreak="0">
     <w:nsid w:val="FFFFFF7C"/>
     <w:multiLevelType w:val="singleLevel"/>
@@ -4862,7 +4909,7 @@
 </file>
 
 <file path=word/styles.xml><?xml version="1.0" encoding="utf-8"?>
-<w:styles xmlns:mc="http://schemas.openxmlformats.org/markup-compatibility/2006" xmlns:r="http://schemas.openxmlformats.org/officeDocument/2006/relationships" xmlns:w="http://schemas.openxmlformats.org/wordprocessingml/2006/main" xmlns:w14="http://schemas.microsoft.com/office/word/2010/wordml" xmlns:w15="http://schemas.microsoft.com/office/word/2012/wordml" xmlns:w16cid="http://schemas.microsoft.com/office/word/2016/wordml/cid" xmlns:w16se="http://schemas.microsoft.com/office/word/2015/wordml/symex" mc:Ignorable="w14 w15 w16se w16cid">
+<w:styles xmlns:mc="http://schemas.openxmlformats.org/markup-compatibility/2006" xmlns:r="http://schemas.openxmlformats.org/officeDocument/2006/relationships" xmlns:w="http://schemas.openxmlformats.org/wordprocessingml/2006/main" xmlns:w14="http://schemas.microsoft.com/office/word/2010/wordml" xmlns:w15="http://schemas.microsoft.com/office/word/2012/wordml" xmlns:w16cex="http://schemas.microsoft.com/office/word/2018/wordml/cex" xmlns:w16cid="http://schemas.microsoft.com/office/word/2016/wordml/cid" xmlns:w16="http://schemas.microsoft.com/office/word/2018/wordml" xmlns:w16se="http://schemas.microsoft.com/office/word/2015/wordml/symex" mc:Ignorable="w14 w15 w16se w16cid w16 w16cex">
   <w:docDefaults>
     <w:rPrDefault>
       <w:rPr>
@@ -5250,7 +5297,7 @@
     <w:lsdException w:name="Unresolved Mention" w:semiHidden="1" w:unhideWhenUsed="1"/>
     <w:lsdException w:name="Smart Link" w:semiHidden="1" w:unhideWhenUsed="1"/>
   </w:latentStyles>
-  <w:style w:type="paragraph" w:default="1" w:styleId="Normal">
+  <w:style w:type="paragraph" w:default="1" w:styleId="Standaard">
     <w:name w:val="Normal"/>
     <w:qFormat/>
     <w:rsid w:val="003271FC"/>
@@ -5262,10 +5309,10 @@
       <w:szCs w:val="26"/>
     </w:rPr>
   </w:style>
-  <w:style w:type="paragraph" w:styleId="Heading1">
+  <w:style w:type="paragraph" w:styleId="Kop1">
     <w:name w:val="heading 1"/>
-    <w:basedOn w:val="Normal"/>
-    <w:next w:val="Normal"/>
+    <w:basedOn w:val="Standaard"/>
+    <w:next w:val="Standaard"/>
     <w:qFormat/>
     <w:rsid w:val="003271FC"/>
     <w:pPr>
@@ -5283,10 +5330,10 @@
       <w:szCs w:val="36"/>
     </w:rPr>
   </w:style>
-  <w:style w:type="paragraph" w:styleId="Heading2">
+  <w:style w:type="paragraph" w:styleId="Kop2">
     <w:name w:val="heading 2"/>
-    <w:basedOn w:val="Normal"/>
-    <w:next w:val="Normal"/>
+    <w:basedOn w:val="Standaard"/>
+    <w:next w:val="Standaard"/>
     <w:qFormat/>
     <w:rsid w:val="003271FC"/>
     <w:pPr>
@@ -5304,10 +5351,10 @@
       <w:szCs w:val="28"/>
     </w:rPr>
   </w:style>
-  <w:style w:type="paragraph" w:styleId="Heading3">
+  <w:style w:type="paragraph" w:styleId="Kop3">
     <w:name w:val="heading 3"/>
-    <w:basedOn w:val="Normal"/>
-    <w:next w:val="Normal"/>
+    <w:basedOn w:val="Standaard"/>
+    <w:next w:val="Standaard"/>
     <w:qFormat/>
     <w:rsid w:val="001E2537"/>
     <w:pPr>
@@ -5322,10 +5369,10 @@
       <w:sz w:val="22"/>
     </w:rPr>
   </w:style>
-  <w:style w:type="paragraph" w:styleId="Heading4">
+  <w:style w:type="paragraph" w:styleId="Kop4">
     <w:name w:val="heading 4"/>
-    <w:basedOn w:val="Normal"/>
-    <w:next w:val="Normal"/>
+    <w:basedOn w:val="Standaard"/>
+    <w:next w:val="Standaard"/>
     <w:qFormat/>
     <w:rsid w:val="00211AF0"/>
     <w:pPr>
@@ -5340,13 +5387,13 @@
       <w:szCs w:val="28"/>
     </w:rPr>
   </w:style>
-  <w:style w:type="character" w:default="1" w:styleId="DefaultParagraphFont">
+  <w:style w:type="character" w:default="1" w:styleId="Standaardalinea-lettertype">
     <w:name w:val="Default Paragraph Font"/>
     <w:uiPriority w:val="1"/>
     <w:semiHidden/>
     <w:unhideWhenUsed/>
   </w:style>
-  <w:style w:type="table" w:default="1" w:styleId="TableNormal">
+  <w:style w:type="table" w:default="1" w:styleId="Standaardtabel">
     <w:name w:val="Normal Table"/>
     <w:uiPriority w:val="99"/>
     <w:semiHidden/>
@@ -5361,7 +5408,7 @@
       </w:tblCellMar>
     </w:tblPr>
   </w:style>
-  <w:style w:type="numbering" w:default="1" w:styleId="NoList">
+  <w:style w:type="numbering" w:default="1" w:styleId="Geenlijst">
     <w:name w:val="No List"/>
     <w:uiPriority w:val="99"/>
     <w:semiHidden/>
@@ -5376,7 +5423,7 @@
   </w:style>
   <w:style w:type="paragraph" w:customStyle="1" w:styleId="AuthoringDetails">
     <w:name w:val="Authoring Details"/>
-    <w:basedOn w:val="Normal"/>
+    <w:basedOn w:val="Standaard"/>
     <w:rsid w:val="007E7FC4"/>
     <w:rPr>
       <w:i/>
@@ -5384,9 +5431,9 @@
       <w:lang w:val="nl-NL"/>
     </w:rPr>
   </w:style>
-  <w:style w:type="table" w:styleId="TableGrid">
+  <w:style w:type="table" w:styleId="Tabelraster">
     <w:name w:val="Table Grid"/>
-    <w:basedOn w:val="TableNormal"/>
+    <w:basedOn w:val="Standaardtabel"/>
     <w:rsid w:val="003271FC"/>
     <w:pPr>
       <w:jc w:val="both"/>
@@ -5402,9 +5449,9 @@
       </w:tblBorders>
     </w:tblPr>
   </w:style>
-  <w:style w:type="paragraph" w:styleId="DocumentMap">
+  <w:style w:type="paragraph" w:styleId="Documentstructuur">
     <w:name w:val="Document Map"/>
-    <w:basedOn w:val="Normal"/>
+    <w:basedOn w:val="Standaard"/>
     <w:rsid w:val="003271FC"/>
     <w:pPr>
       <w:shd w:val="clear" w:color="auto" w:fill="000080"/>
@@ -5413,9 +5460,9 @@
       <w:rFonts w:cs="Tahoma"/>
     </w:rPr>
   </w:style>
-  <w:style w:type="paragraph" w:styleId="BalloonText">
+  <w:style w:type="paragraph" w:styleId="Ballontekst">
     <w:name w:val="Balloon Text"/>
-    <w:basedOn w:val="Normal"/>
+    <w:basedOn w:val="Standaard"/>
     <w:rsid w:val="00954D31"/>
     <w:rPr>
       <w:rFonts w:cs="Tahoma"/>
@@ -5423,10 +5470,10 @@
       <w:szCs w:val="16"/>
     </w:rPr>
   </w:style>
-  <w:style w:type="paragraph" w:styleId="Caption">
+  <w:style w:type="paragraph" w:styleId="Bijschrift">
     <w:name w:val="caption"/>
-    <w:basedOn w:val="Normal"/>
-    <w:next w:val="Normal"/>
+    <w:basedOn w:val="Standaard"/>
+    <w:next w:val="Standaard"/>
     <w:qFormat/>
     <w:rsid w:val="00954D31"/>
     <w:pPr>
@@ -5438,7 +5485,7 @@
       <w:szCs w:val="20"/>
     </w:rPr>
   </w:style>
-  <w:style w:type="character" w:styleId="CommentReference">
+  <w:style w:type="character" w:styleId="Verwijzingopmerking">
     <w:name w:val="annotation reference"/>
     <w:rsid w:val="00954D31"/>
     <w:rPr>
@@ -5446,49 +5493,49 @@
       <w:szCs w:val="16"/>
     </w:rPr>
   </w:style>
-  <w:style w:type="paragraph" w:styleId="CommentText">
+  <w:style w:type="paragraph" w:styleId="Tekstopmerking">
     <w:name w:val="annotation text"/>
-    <w:basedOn w:val="Normal"/>
+    <w:basedOn w:val="Standaard"/>
     <w:rsid w:val="00954D31"/>
     <w:rPr>
       <w:szCs w:val="20"/>
     </w:rPr>
   </w:style>
-  <w:style w:type="paragraph" w:styleId="CommentSubject">
+  <w:style w:type="paragraph" w:styleId="Onderwerpvanopmerking">
     <w:name w:val="annotation subject"/>
-    <w:basedOn w:val="CommentText"/>
-    <w:next w:val="CommentText"/>
+    <w:basedOn w:val="Tekstopmerking"/>
+    <w:next w:val="Tekstopmerking"/>
     <w:rsid w:val="00954D31"/>
     <w:rPr>
       <w:b/>
       <w:bCs/>
     </w:rPr>
   </w:style>
-  <w:style w:type="character" w:styleId="EndnoteReference">
+  <w:style w:type="character" w:styleId="Eindnootmarkering">
     <w:name w:val="endnote reference"/>
     <w:rsid w:val="00954D31"/>
     <w:rPr>
       <w:vertAlign w:val="superscript"/>
     </w:rPr>
   </w:style>
-  <w:style w:type="paragraph" w:styleId="EndnoteText">
+  <w:style w:type="paragraph" w:styleId="Eindnoottekst">
     <w:name w:val="endnote text"/>
-    <w:basedOn w:val="Normal"/>
+    <w:basedOn w:val="Standaard"/>
     <w:rsid w:val="00954D31"/>
     <w:rPr>
       <w:szCs w:val="20"/>
     </w:rPr>
   </w:style>
-  <w:style w:type="character" w:styleId="FootnoteReference">
+  <w:style w:type="character" w:styleId="Voetnootmarkering">
     <w:name w:val="footnote reference"/>
     <w:rsid w:val="00954D31"/>
     <w:rPr>
       <w:vertAlign w:val="superscript"/>
     </w:rPr>
   </w:style>
-  <w:style w:type="paragraph" w:styleId="FootnoteText">
+  <w:style w:type="paragraph" w:styleId="Voetnoottekst">
     <w:name w:val="footnote text"/>
-    <w:basedOn w:val="Normal"/>
+    <w:basedOn w:val="Standaard"/>
     <w:rsid w:val="00954D31"/>
     <w:rPr>
       <w:szCs w:val="20"/>
@@ -5496,8 +5543,8 @@
   </w:style>
   <w:style w:type="paragraph" w:styleId="Index1">
     <w:name w:val="index 1"/>
-    <w:basedOn w:val="Normal"/>
-    <w:next w:val="Normal"/>
+    <w:basedOn w:val="Standaard"/>
+    <w:next w:val="Standaard"/>
     <w:autoRedefine/>
     <w:rsid w:val="00954D31"/>
     <w:pPr>
@@ -5506,8 +5553,8 @@
   </w:style>
   <w:style w:type="paragraph" w:styleId="Index2">
     <w:name w:val="index 2"/>
-    <w:basedOn w:val="Normal"/>
-    <w:next w:val="Normal"/>
+    <w:basedOn w:val="Standaard"/>
+    <w:next w:val="Standaard"/>
     <w:autoRedefine/>
     <w:rsid w:val="00954D31"/>
     <w:pPr>
@@ -5516,8 +5563,8 @@
   </w:style>
   <w:style w:type="paragraph" w:styleId="Index3">
     <w:name w:val="index 3"/>
-    <w:basedOn w:val="Normal"/>
-    <w:next w:val="Normal"/>
+    <w:basedOn w:val="Standaard"/>
+    <w:next w:val="Standaard"/>
     <w:autoRedefine/>
     <w:rsid w:val="00954D31"/>
     <w:pPr>
@@ -5526,8 +5573,8 @@
   </w:style>
   <w:style w:type="paragraph" w:styleId="Index4">
     <w:name w:val="index 4"/>
-    <w:basedOn w:val="Normal"/>
-    <w:next w:val="Normal"/>
+    <w:basedOn w:val="Standaard"/>
+    <w:next w:val="Standaard"/>
     <w:autoRedefine/>
     <w:rsid w:val="00954D31"/>
     <w:pPr>
@@ -5536,8 +5583,8 @@
   </w:style>
   <w:style w:type="paragraph" w:styleId="Index5">
     <w:name w:val="index 5"/>
-    <w:basedOn w:val="Normal"/>
-    <w:next w:val="Normal"/>
+    <w:basedOn w:val="Standaard"/>
+    <w:next w:val="Standaard"/>
     <w:autoRedefine/>
     <w:rsid w:val="00954D31"/>
     <w:pPr>
@@ -5546,8 +5593,8 @@
   </w:style>
   <w:style w:type="paragraph" w:styleId="Index6">
     <w:name w:val="index 6"/>
-    <w:basedOn w:val="Normal"/>
-    <w:next w:val="Normal"/>
+    <w:basedOn w:val="Standaard"/>
+    <w:next w:val="Standaard"/>
     <w:autoRedefine/>
     <w:rsid w:val="00954D31"/>
     <w:pPr>
@@ -5556,8 +5603,8 @@
   </w:style>
   <w:style w:type="paragraph" w:styleId="Index7">
     <w:name w:val="index 7"/>
-    <w:basedOn w:val="Normal"/>
-    <w:next w:val="Normal"/>
+    <w:basedOn w:val="Standaard"/>
+    <w:next w:val="Standaard"/>
     <w:autoRedefine/>
     <w:rsid w:val="00954D31"/>
     <w:pPr>
@@ -5566,8 +5613,8 @@
   </w:style>
   <w:style w:type="paragraph" w:styleId="Index8">
     <w:name w:val="index 8"/>
-    <w:basedOn w:val="Normal"/>
-    <w:next w:val="Normal"/>
+    <w:basedOn w:val="Standaard"/>
+    <w:next w:val="Standaard"/>
     <w:autoRedefine/>
     <w:rsid w:val="00954D31"/>
     <w:pPr>
@@ -5576,17 +5623,17 @@
   </w:style>
   <w:style w:type="paragraph" w:styleId="Index9">
     <w:name w:val="index 9"/>
-    <w:basedOn w:val="Normal"/>
-    <w:next w:val="Normal"/>
+    <w:basedOn w:val="Standaard"/>
+    <w:next w:val="Standaard"/>
     <w:autoRedefine/>
     <w:rsid w:val="00954D31"/>
     <w:pPr>
       <w:ind w:left="1800" w:hanging="200"/>
     </w:pPr>
   </w:style>
-  <w:style w:type="paragraph" w:styleId="IndexHeading">
+  <w:style w:type="paragraph" w:styleId="Indexkop">
     <w:name w:val="index heading"/>
-    <w:basedOn w:val="Normal"/>
+    <w:basedOn w:val="Standaard"/>
     <w:next w:val="Index1"/>
     <w:rsid w:val="00954D31"/>
     <w:rPr>
@@ -5595,7 +5642,7 @@
       <w:bCs/>
     </w:rPr>
   </w:style>
-  <w:style w:type="paragraph" w:styleId="MacroText">
+  <w:style w:type="paragraph" w:styleId="Macrotekst">
     <w:name w:val="macro"/>
     <w:rsid w:val="00954D31"/>
     <w:pPr>
@@ -5616,28 +5663,28 @@
       <w:rFonts w:ascii="Courier New" w:hAnsi="Courier New" w:cs="Courier New"/>
     </w:rPr>
   </w:style>
-  <w:style w:type="paragraph" w:styleId="TableofAuthorities">
+  <w:style w:type="paragraph" w:styleId="Bronvermelding">
     <w:name w:val="table of authorities"/>
-    <w:basedOn w:val="Normal"/>
-    <w:next w:val="Normal"/>
+    <w:basedOn w:val="Standaard"/>
+    <w:next w:val="Standaard"/>
     <w:rsid w:val="00954D31"/>
     <w:pPr>
       <w:ind w:left="200" w:hanging="200"/>
     </w:pPr>
   </w:style>
-  <w:style w:type="paragraph" w:styleId="TableofFigures">
+  <w:style w:type="paragraph" w:styleId="Lijstmetafbeeldingen">
     <w:name w:val="table of figures"/>
-    <w:basedOn w:val="Normal"/>
-    <w:next w:val="Normal"/>
+    <w:basedOn w:val="Standaard"/>
+    <w:next w:val="Standaard"/>
     <w:rsid w:val="00954D31"/>
     <w:pPr>
       <w:ind w:left="400" w:hanging="400"/>
     </w:pPr>
   </w:style>
-  <w:style w:type="paragraph" w:styleId="TOAHeading">
+  <w:style w:type="paragraph" w:styleId="Kopbronvermelding">
     <w:name w:val="toa heading"/>
-    <w:basedOn w:val="Normal"/>
-    <w:next w:val="Normal"/>
+    <w:basedOn w:val="Standaard"/>
+    <w:next w:val="Standaard"/>
     <w:rsid w:val="00954D31"/>
     <w:pPr>
       <w:spacing w:before="120"/>
@@ -5650,90 +5697,90 @@
       <w:szCs w:val="24"/>
     </w:rPr>
   </w:style>
-  <w:style w:type="paragraph" w:styleId="TOC1">
+  <w:style w:type="paragraph" w:styleId="Inhopg1">
     <w:name w:val="toc 1"/>
-    <w:basedOn w:val="Normal"/>
-    <w:next w:val="Normal"/>
+    <w:basedOn w:val="Standaard"/>
+    <w:next w:val="Standaard"/>
     <w:autoRedefine/>
     <w:rsid w:val="00954D31"/>
     <w:pPr>
       <w:ind w:left="0"/>
     </w:pPr>
   </w:style>
-  <w:style w:type="paragraph" w:styleId="TOC2">
+  <w:style w:type="paragraph" w:styleId="Inhopg2">
     <w:name w:val="toc 2"/>
-    <w:basedOn w:val="Normal"/>
-    <w:next w:val="Normal"/>
+    <w:basedOn w:val="Standaard"/>
+    <w:next w:val="Standaard"/>
     <w:autoRedefine/>
     <w:rsid w:val="00954D31"/>
     <w:pPr>
       <w:ind w:left="200"/>
     </w:pPr>
   </w:style>
-  <w:style w:type="paragraph" w:styleId="TOC3">
+  <w:style w:type="paragraph" w:styleId="Inhopg3">
     <w:name w:val="toc 3"/>
-    <w:basedOn w:val="Normal"/>
-    <w:next w:val="Normal"/>
+    <w:basedOn w:val="Standaard"/>
+    <w:next w:val="Standaard"/>
     <w:autoRedefine/>
     <w:rsid w:val="00954D31"/>
     <w:pPr>
       <w:ind w:left="400"/>
     </w:pPr>
   </w:style>
-  <w:style w:type="paragraph" w:styleId="TOC4">
+  <w:style w:type="paragraph" w:styleId="Inhopg4">
     <w:name w:val="toc 4"/>
-    <w:basedOn w:val="Normal"/>
-    <w:next w:val="Normal"/>
+    <w:basedOn w:val="Standaard"/>
+    <w:next w:val="Standaard"/>
     <w:autoRedefine/>
     <w:rsid w:val="00954D31"/>
     <w:pPr>
       <w:ind w:left="600"/>
     </w:pPr>
   </w:style>
-  <w:style w:type="paragraph" w:styleId="TOC5">
+  <w:style w:type="paragraph" w:styleId="Inhopg5">
     <w:name w:val="toc 5"/>
-    <w:basedOn w:val="Normal"/>
-    <w:next w:val="Normal"/>
+    <w:basedOn w:val="Standaard"/>
+    <w:next w:val="Standaard"/>
     <w:autoRedefine/>
     <w:rsid w:val="00954D31"/>
     <w:pPr>
       <w:ind w:left="800"/>
     </w:pPr>
   </w:style>
-  <w:style w:type="paragraph" w:styleId="TOC6">
+  <w:style w:type="paragraph" w:styleId="Inhopg6">
     <w:name w:val="toc 6"/>
-    <w:basedOn w:val="Normal"/>
-    <w:next w:val="Normal"/>
+    <w:basedOn w:val="Standaard"/>
+    <w:next w:val="Standaard"/>
     <w:autoRedefine/>
     <w:rsid w:val="00954D31"/>
     <w:pPr>
       <w:ind w:left="1000"/>
     </w:pPr>
   </w:style>
-  <w:style w:type="paragraph" w:styleId="TOC7">
+  <w:style w:type="paragraph" w:styleId="Inhopg7">
     <w:name w:val="toc 7"/>
-    <w:basedOn w:val="Normal"/>
-    <w:next w:val="Normal"/>
+    <w:basedOn w:val="Standaard"/>
+    <w:next w:val="Standaard"/>
     <w:autoRedefine/>
     <w:rsid w:val="00954D31"/>
     <w:pPr>
       <w:ind w:left="1200"/>
     </w:pPr>
   </w:style>
-  <w:style w:type="paragraph" w:styleId="TOC8">
+  <w:style w:type="paragraph" w:styleId="Inhopg8">
     <w:name w:val="toc 8"/>
-    <w:basedOn w:val="Normal"/>
-    <w:next w:val="Normal"/>
+    <w:basedOn w:val="Standaard"/>
+    <w:next w:val="Standaard"/>
     <w:autoRedefine/>
     <w:rsid w:val="00954D31"/>
     <w:pPr>
       <w:ind w:left="1400"/>
     </w:pPr>
   </w:style>
-  <w:style w:type="paragraph" w:styleId="TOC9">
+  <w:style w:type="paragraph" w:styleId="Inhopg9">
     <w:name w:val="toc 9"/>
-    <w:basedOn w:val="Normal"/>
-    <w:next w:val="Normal"/>
+    <w:basedOn w:val="Standaard"/>
+    <w:next w:val="Standaard"/>
     <w:autoRedefine/>
     <w:rsid w:val="00954D31"/>
     <w:pPr>
@@ -5742,7 +5789,7 @@
   </w:style>
   <w:style w:type="paragraph" w:customStyle="1" w:styleId="Spacing">
     <w:name w:val="Spacing"/>
-    <w:basedOn w:val="Normal"/>
+    <w:basedOn w:val="Standaard"/>
     <w:rsid w:val="00954D31"/>
     <w:rPr>
       <w:sz w:val="12"/>
@@ -5750,7 +5797,7 @@
   </w:style>
   <w:style w:type="paragraph" w:customStyle="1" w:styleId="Code">
     <w:name w:val="Code"/>
-    <w:basedOn w:val="Normal"/>
+    <w:basedOn w:val="Standaard"/>
     <w:link w:val="CodeChar"/>
     <w:rsid w:val="0001638E"/>
     <w:rPr>

</xml_diff>